<commit_message>
esercizio 3 modulo 3 correggi questo please
</commit_message>
<xml_diff>
--- a/create database dapt d3 m3.docx
+++ b/create database dapt d3 m3.docx
@@ -4,33 +4,117 @@
   <w:body>
     <w:p>
       <w:r>
-        <w:t>create database dapt;</w:t>
+        <w:t xml:space="preserve">create database </w:t>
+      </w:r>
+      <w:proofErr w:type="spellStart"/>
+      <w:r>
+        <w:t>dapt</w:t>
+      </w:r>
+      <w:proofErr w:type="spellEnd"/>
+      <w:r>
+        <w:t>;</w:t>
       </w:r>
     </w:p>
     <w:p/>
     <w:p>
       <w:r>
-        <w:t>create table Store (</w:t>
-      </w:r>
-    </w:p>
-    <w:p>
-      <w:r>
-        <w:t xml:space="preserve">IDstore int, </w:t>
-      </w:r>
-    </w:p>
-    <w:p>
-      <w:r>
-        <w:t>indirizzofisico text not null,</w:t>
-      </w:r>
-    </w:p>
-    <w:p>
-      <w:r>
-        <w:t>numeroditelefono text not null,</w:t>
-      </w:r>
-    </w:p>
-    <w:p>
-      <w:r>
-        <w:t>primary key (IDstore)</w:t>
+        <w:t xml:space="preserve">create </w:t>
+      </w:r>
+      <w:proofErr w:type="spellStart"/>
+      <w:r>
+        <w:t>table</w:t>
+      </w:r>
+      <w:proofErr w:type="spellEnd"/>
+      <w:r>
+        <w:t xml:space="preserve"> Store (</w:t>
+      </w:r>
+    </w:p>
+    <w:p>
+      <w:proofErr w:type="spellStart"/>
+      <w:r>
+        <w:t>IDstore</w:t>
+      </w:r>
+      <w:proofErr w:type="spellEnd"/>
+      <w:r>
+        <w:t xml:space="preserve"> </w:t>
+      </w:r>
+      <w:proofErr w:type="spellStart"/>
+      <w:r>
+        <w:t>int</w:t>
+      </w:r>
+      <w:proofErr w:type="spellEnd"/>
+      <w:r>
+        <w:t xml:space="preserve">, </w:t>
+      </w:r>
+    </w:p>
+    <w:p>
+      <w:proofErr w:type="spellStart"/>
+      <w:r>
+        <w:t>indirizzofisico</w:t>
+      </w:r>
+      <w:proofErr w:type="spellEnd"/>
+      <w:r>
+        <w:t xml:space="preserve"> text </w:t>
+      </w:r>
+      <w:proofErr w:type="spellStart"/>
+      <w:r>
+        <w:t>not</w:t>
+      </w:r>
+      <w:proofErr w:type="spellEnd"/>
+      <w:r>
+        <w:t xml:space="preserve"> </w:t>
+      </w:r>
+      <w:proofErr w:type="spellStart"/>
+      <w:r>
+        <w:t>null</w:t>
+      </w:r>
+      <w:proofErr w:type="spellEnd"/>
+      <w:r>
+        <w:t>,</w:t>
+      </w:r>
+    </w:p>
+    <w:p>
+      <w:proofErr w:type="spellStart"/>
+      <w:r>
+        <w:t>numeroditelefono</w:t>
+      </w:r>
+      <w:proofErr w:type="spellEnd"/>
+      <w:r>
+        <w:t xml:space="preserve"> text </w:t>
+      </w:r>
+      <w:proofErr w:type="spellStart"/>
+      <w:r>
+        <w:t>not</w:t>
+      </w:r>
+      <w:proofErr w:type="spellEnd"/>
+      <w:r>
+        <w:t xml:space="preserve"> </w:t>
+      </w:r>
+      <w:proofErr w:type="spellStart"/>
+      <w:r>
+        <w:t>null</w:t>
+      </w:r>
+      <w:proofErr w:type="spellEnd"/>
+      <w:r>
+        <w:t>,</w:t>
+      </w:r>
+    </w:p>
+    <w:p>
+      <w:proofErr w:type="spellStart"/>
+      <w:r>
+        <w:t>primary</w:t>
+      </w:r>
+      <w:proofErr w:type="spellEnd"/>
+      <w:r>
+        <w:t xml:space="preserve"> key (</w:t>
+      </w:r>
+      <w:proofErr w:type="spellStart"/>
+      <w:r>
+        <w:t>IDstore</w:t>
+      </w:r>
+      <w:proofErr w:type="spellEnd"/>
+      <w:r>
+        <w:t>)</w:t>
       </w:r>
     </w:p>
     <w:p>
@@ -41,125 +125,534 @@
     <w:p/>
     <w:p>
       <w:r>
-        <w:t>create table Dipendente (</w:t>
-      </w:r>
-    </w:p>
-    <w:p>
-      <w:r>
-        <w:t>codicefiscale varchar(16),</w:t>
-      </w:r>
-    </w:p>
-    <w:p>
-      <w:r>
-        <w:t>nome text not null,</w:t>
-      </w:r>
-    </w:p>
-    <w:p>
-      <w:r>
-        <w:t>titolodistudio text not null,</w:t>
-      </w:r>
-    </w:p>
-    <w:p>
-      <w:r>
-        <w:t>recapito text not null,</w:t>
-      </w:r>
-    </w:p>
-    <w:p>
-      <w:r>
-        <w:t>ruolo text not null,</w:t>
-      </w:r>
-    </w:p>
-    <w:p>
-      <w:r>
-        <w:t>IDstore int not null,</w:t>
-      </w:r>
-    </w:p>
-    <w:p>
-      <w:r>
-        <w:t>datainizioimpiego date not null,</w:t>
-      </w:r>
-    </w:p>
-    <w:p>
-      <w:r>
-        <w:t>datafineimpiego date,</w:t>
-      </w:r>
-    </w:p>
-    <w:p>
-      <w:r>
-        <w:t>primary key (codicefiscale,datainizioimpiego),</w:t>
-      </w:r>
-    </w:p>
-    <w:p>
-      <w:r>
-        <w:t>foreign key (IDstore) references Store(IDstore) on update cascade on delete no action);</w:t>
+        <w:t xml:space="preserve">create </w:t>
+      </w:r>
+      <w:proofErr w:type="spellStart"/>
+      <w:r>
+        <w:t>table</w:t>
+      </w:r>
+      <w:proofErr w:type="spellEnd"/>
+      <w:r>
+        <w:t xml:space="preserve"> Dipendente (</w:t>
+      </w:r>
+    </w:p>
+    <w:p>
+      <w:proofErr w:type="spellStart"/>
+      <w:r>
+        <w:t>codicefiscale</w:t>
+      </w:r>
+      <w:proofErr w:type="spellEnd"/>
+      <w:r>
+        <w:t xml:space="preserve"> </w:t>
+      </w:r>
+      <w:proofErr w:type="spellStart"/>
+      <w:r>
+        <w:t>varchar</w:t>
+      </w:r>
+      <w:proofErr w:type="spellEnd"/>
+      <w:r>
+        <w:t>(16),</w:t>
+      </w:r>
+    </w:p>
+    <w:p>
+      <w:r>
+        <w:t xml:space="preserve">nome text </w:t>
+      </w:r>
+      <w:proofErr w:type="spellStart"/>
+      <w:r>
+        <w:t>not</w:t>
+      </w:r>
+      <w:proofErr w:type="spellEnd"/>
+      <w:r>
+        <w:t xml:space="preserve"> </w:t>
+      </w:r>
+      <w:proofErr w:type="spellStart"/>
+      <w:r>
+        <w:t>null</w:t>
+      </w:r>
+      <w:proofErr w:type="spellEnd"/>
+      <w:r>
+        <w:t>,</w:t>
+      </w:r>
+    </w:p>
+    <w:p>
+      <w:proofErr w:type="spellStart"/>
+      <w:r>
+        <w:t>titolodistudio</w:t>
+      </w:r>
+      <w:proofErr w:type="spellEnd"/>
+      <w:r>
+        <w:t xml:space="preserve"> text </w:t>
+      </w:r>
+      <w:proofErr w:type="spellStart"/>
+      <w:r>
+        <w:t>not</w:t>
+      </w:r>
+      <w:proofErr w:type="spellEnd"/>
+      <w:r>
+        <w:t xml:space="preserve"> </w:t>
+      </w:r>
+      <w:proofErr w:type="spellStart"/>
+      <w:r>
+        <w:t>null</w:t>
+      </w:r>
+      <w:proofErr w:type="spellEnd"/>
+      <w:r>
+        <w:t>,</w:t>
+      </w:r>
+    </w:p>
+    <w:p>
+      <w:r>
+        <w:t xml:space="preserve">recapito text </w:t>
+      </w:r>
+      <w:proofErr w:type="spellStart"/>
+      <w:r>
+        <w:t>not</w:t>
+      </w:r>
+      <w:proofErr w:type="spellEnd"/>
+      <w:r>
+        <w:t xml:space="preserve"> </w:t>
+      </w:r>
+      <w:proofErr w:type="spellStart"/>
+      <w:r>
+        <w:t>null</w:t>
+      </w:r>
+      <w:proofErr w:type="spellEnd"/>
+      <w:r>
+        <w:t>,</w:t>
+      </w:r>
+    </w:p>
+    <w:p>
+      <w:r>
+        <w:t xml:space="preserve">ruolo text </w:t>
+      </w:r>
+      <w:proofErr w:type="spellStart"/>
+      <w:r>
+        <w:t>not</w:t>
+      </w:r>
+      <w:proofErr w:type="spellEnd"/>
+      <w:r>
+        <w:t xml:space="preserve"> </w:t>
+      </w:r>
+      <w:proofErr w:type="spellStart"/>
+      <w:r>
+        <w:t>null</w:t>
+      </w:r>
+      <w:proofErr w:type="spellEnd"/>
+      <w:r>
+        <w:t>,</w:t>
+      </w:r>
+    </w:p>
+    <w:p>
+      <w:proofErr w:type="spellStart"/>
+      <w:r>
+        <w:t>IDstore</w:t>
+      </w:r>
+      <w:proofErr w:type="spellEnd"/>
+      <w:r>
+        <w:t xml:space="preserve"> </w:t>
+      </w:r>
+      <w:proofErr w:type="spellStart"/>
+      <w:r>
+        <w:t>int</w:t>
+      </w:r>
+      <w:proofErr w:type="spellEnd"/>
+      <w:r>
+        <w:t xml:space="preserve"> </w:t>
+      </w:r>
+      <w:proofErr w:type="spellStart"/>
+      <w:r>
+        <w:t>not</w:t>
+      </w:r>
+      <w:proofErr w:type="spellEnd"/>
+      <w:r>
+        <w:t xml:space="preserve"> </w:t>
+      </w:r>
+      <w:proofErr w:type="spellStart"/>
+      <w:r>
+        <w:t>null</w:t>
+      </w:r>
+      <w:proofErr w:type="spellEnd"/>
+      <w:r>
+        <w:t>,</w:t>
+      </w:r>
+    </w:p>
+    <w:p>
+      <w:proofErr w:type="spellStart"/>
+      <w:r>
+        <w:t>datainizioimpiego</w:t>
+      </w:r>
+      <w:proofErr w:type="spellEnd"/>
+      <w:r>
+        <w:t xml:space="preserve"> date </w:t>
+      </w:r>
+      <w:proofErr w:type="spellStart"/>
+      <w:r>
+        <w:t>not</w:t>
+      </w:r>
+      <w:proofErr w:type="spellEnd"/>
+      <w:r>
+        <w:t xml:space="preserve"> </w:t>
+      </w:r>
+      <w:proofErr w:type="spellStart"/>
+      <w:r>
+        <w:t>null</w:t>
+      </w:r>
+      <w:proofErr w:type="spellEnd"/>
+      <w:r>
+        <w:t>,</w:t>
+      </w:r>
+    </w:p>
+    <w:p>
+      <w:proofErr w:type="spellStart"/>
+      <w:r>
+        <w:t>datafineimpiego</w:t>
+      </w:r>
+      <w:proofErr w:type="spellEnd"/>
+      <w:r>
+        <w:t xml:space="preserve"> date,</w:t>
+      </w:r>
+    </w:p>
+    <w:p>
+      <w:proofErr w:type="spellStart"/>
+      <w:r>
+        <w:t>primary</w:t>
+      </w:r>
+      <w:proofErr w:type="spellEnd"/>
+      <w:r>
+        <w:t xml:space="preserve"> key (</w:t>
+      </w:r>
+      <w:proofErr w:type="spellStart"/>
+      <w:r>
+        <w:t>codicefiscale,datainizioimpiego</w:t>
+      </w:r>
+      <w:proofErr w:type="spellEnd"/>
+      <w:r>
+        <w:t>),</w:t>
+      </w:r>
+    </w:p>
+    <w:p>
+      <w:proofErr w:type="spellStart"/>
+      <w:r>
+        <w:t>foreign</w:t>
+      </w:r>
+      <w:proofErr w:type="spellEnd"/>
+      <w:r>
+        <w:t xml:space="preserve"> key (</w:t>
+      </w:r>
+      <w:proofErr w:type="spellStart"/>
+      <w:r>
+        <w:t>IDstore</w:t>
+      </w:r>
+      <w:proofErr w:type="spellEnd"/>
+      <w:r>
+        <w:t xml:space="preserve">) </w:t>
+      </w:r>
+      <w:proofErr w:type="spellStart"/>
+      <w:r>
+        <w:t>references</w:t>
+      </w:r>
+      <w:proofErr w:type="spellEnd"/>
+      <w:r>
+        <w:t xml:space="preserve"> Store(</w:t>
+      </w:r>
+      <w:proofErr w:type="spellStart"/>
+      <w:r>
+        <w:t>IDstore</w:t>
+      </w:r>
+      <w:proofErr w:type="spellEnd"/>
+      <w:r>
+        <w:t xml:space="preserve">) on update </w:t>
+      </w:r>
+      <w:proofErr w:type="spellStart"/>
+      <w:r>
+        <w:t>cascade</w:t>
+      </w:r>
+      <w:proofErr w:type="spellEnd"/>
+      <w:r>
+        <w:t xml:space="preserve"> on delete no action);</w:t>
       </w:r>
     </w:p>
     <w:p/>
     <w:p>
       <w:r>
-        <w:t>create table Settore (</w:t>
-      </w:r>
-    </w:p>
-    <w:p>
-      <w:r>
-        <w:t>IDstore int,</w:t>
-      </w:r>
-    </w:p>
-    <w:p>
-      <w:r>
-        <w:t>IDsettore int,</w:t>
-      </w:r>
-    </w:p>
-    <w:p>
-      <w:r>
-        <w:t>primary key(IDstore,IDsettore),</w:t>
-      </w:r>
-    </w:p>
-    <w:p>
-      <w:r>
-        <w:t>foreign key (IDstore) references Store(IDstore) on update cascade on delete no action);</w:t>
+        <w:t xml:space="preserve">create </w:t>
+      </w:r>
+      <w:proofErr w:type="spellStart"/>
+      <w:r>
+        <w:t>table</w:t>
+      </w:r>
+      <w:proofErr w:type="spellEnd"/>
+      <w:r>
+        <w:t xml:space="preserve"> Settore (</w:t>
+      </w:r>
+    </w:p>
+    <w:p>
+      <w:proofErr w:type="spellStart"/>
+      <w:r>
+        <w:t>IDstore</w:t>
+      </w:r>
+      <w:proofErr w:type="spellEnd"/>
+      <w:r>
+        <w:t xml:space="preserve"> </w:t>
+      </w:r>
+      <w:proofErr w:type="spellStart"/>
+      <w:r>
+        <w:t>int</w:t>
+      </w:r>
+      <w:proofErr w:type="spellEnd"/>
+      <w:r>
+        <w:t>,</w:t>
+      </w:r>
+    </w:p>
+    <w:p>
+      <w:proofErr w:type="spellStart"/>
+      <w:r>
+        <w:t>IDsettore</w:t>
+      </w:r>
+      <w:proofErr w:type="spellEnd"/>
+      <w:r>
+        <w:t xml:space="preserve"> </w:t>
+      </w:r>
+      <w:proofErr w:type="spellStart"/>
+      <w:r>
+        <w:t>int</w:t>
+      </w:r>
+      <w:proofErr w:type="spellEnd"/>
+      <w:r>
+        <w:t>,</w:t>
+      </w:r>
+    </w:p>
+    <w:p>
+      <w:proofErr w:type="spellStart"/>
+      <w:r>
+        <w:t>primary</w:t>
+      </w:r>
+      <w:proofErr w:type="spellEnd"/>
+      <w:r>
+        <w:t xml:space="preserve"> key(</w:t>
+      </w:r>
+      <w:proofErr w:type="spellStart"/>
+      <w:r>
+        <w:t>IDstore,IDsettore</w:t>
+      </w:r>
+      <w:proofErr w:type="spellEnd"/>
+      <w:r>
+        <w:t>),</w:t>
+      </w:r>
+    </w:p>
+    <w:p>
+      <w:proofErr w:type="spellStart"/>
+      <w:r>
+        <w:t>foreign</w:t>
+      </w:r>
+      <w:proofErr w:type="spellEnd"/>
+      <w:r>
+        <w:t xml:space="preserve"> key (</w:t>
+      </w:r>
+      <w:proofErr w:type="spellStart"/>
+      <w:r>
+        <w:t>IDstore</w:t>
+      </w:r>
+      <w:proofErr w:type="spellEnd"/>
+      <w:r>
+        <w:t xml:space="preserve">) </w:t>
+      </w:r>
+      <w:proofErr w:type="spellStart"/>
+      <w:r>
+        <w:t>references</w:t>
+      </w:r>
+      <w:proofErr w:type="spellEnd"/>
+      <w:r>
+        <w:t xml:space="preserve"> Store(</w:t>
+      </w:r>
+      <w:proofErr w:type="spellStart"/>
+      <w:r>
+        <w:t>IDstore</w:t>
+      </w:r>
+      <w:proofErr w:type="spellEnd"/>
+      <w:r>
+        <w:t xml:space="preserve">) on update </w:t>
+      </w:r>
+      <w:proofErr w:type="spellStart"/>
+      <w:r>
+        <w:t>cascade</w:t>
+      </w:r>
+      <w:proofErr w:type="spellEnd"/>
+      <w:r>
+        <w:t xml:space="preserve"> on delete no action);</w:t>
       </w:r>
     </w:p>
     <w:p/>
     <w:p>
       <w:r>
-        <w:t>create table Videogioco (</w:t>
-      </w:r>
-    </w:p>
-    <w:p>
-      <w:r>
-        <w:t>titolo varchar(100),</w:t>
-      </w:r>
-    </w:p>
-    <w:p>
-      <w:r>
-        <w:t>sviluppatore varchar(100),</w:t>
-      </w:r>
-    </w:p>
-    <w:p>
-      <w:r>
-        <w:t>annodiuscita year not null,</w:t>
-      </w:r>
-    </w:p>
-    <w:p>
-      <w:r>
-        <w:t>prezzo decimal(5,2) not null,</w:t>
+        <w:t xml:space="preserve">create </w:t>
+      </w:r>
+      <w:proofErr w:type="spellStart"/>
+      <w:r>
+        <w:t>table</w:t>
+      </w:r>
+      <w:proofErr w:type="spellEnd"/>
+      <w:r>
+        <w:t xml:space="preserve"> Videogioco (</w:t>
+      </w:r>
+    </w:p>
+    <w:p>
+      <w:r>
+        <w:t xml:space="preserve">titolo </w:t>
+      </w:r>
+      <w:proofErr w:type="spellStart"/>
+      <w:r>
+        <w:t>varchar</w:t>
+      </w:r>
+      <w:proofErr w:type="spellEnd"/>
+      <w:r>
+        <w:t>(100),</w:t>
+      </w:r>
+    </w:p>
+    <w:p>
+      <w:r>
+        <w:t xml:space="preserve">sviluppatore </w:t>
+      </w:r>
+      <w:proofErr w:type="spellStart"/>
+      <w:r>
+        <w:t>varchar</w:t>
+      </w:r>
+      <w:proofErr w:type="spellEnd"/>
+      <w:r>
+        <w:t>(100),</w:t>
+      </w:r>
+    </w:p>
+    <w:p>
+      <w:proofErr w:type="spellStart"/>
+      <w:r>
+        <w:t>annodiuscita</w:t>
+      </w:r>
+      <w:proofErr w:type="spellEnd"/>
+      <w:r>
+        <w:t xml:space="preserve"> </w:t>
+      </w:r>
+      <w:proofErr w:type="spellStart"/>
+      <w:r>
+        <w:t>year</w:t>
+      </w:r>
+      <w:proofErr w:type="spellEnd"/>
+      <w:r>
+        <w:t xml:space="preserve"> </w:t>
+      </w:r>
+      <w:proofErr w:type="spellStart"/>
+      <w:r>
+        <w:t>not</w:t>
+      </w:r>
+      <w:proofErr w:type="spellEnd"/>
+      <w:r>
+        <w:t xml:space="preserve"> </w:t>
+      </w:r>
+      <w:proofErr w:type="spellStart"/>
+      <w:r>
+        <w:t>null</w:t>
+      </w:r>
+      <w:proofErr w:type="spellEnd"/>
+      <w:r>
+        <w:t>,</w:t>
+      </w:r>
+    </w:p>
+    <w:p>
+      <w:r>
+        <w:t xml:space="preserve">prezzo </w:t>
+      </w:r>
+      <w:proofErr w:type="spellStart"/>
+      <w:r>
+        <w:t>decimal</w:t>
+      </w:r>
+      <w:proofErr w:type="spellEnd"/>
+      <w:r>
+        <w:t xml:space="preserve">(5,2) </w:t>
+      </w:r>
+      <w:proofErr w:type="spellStart"/>
+      <w:r>
+        <w:t>not</w:t>
+      </w:r>
+      <w:proofErr w:type="spellEnd"/>
+      <w:r>
+        <w:t xml:space="preserve"> </w:t>
+      </w:r>
+      <w:proofErr w:type="spellStart"/>
+      <w:r>
+        <w:t>null</w:t>
+      </w:r>
+      <w:proofErr w:type="spellEnd"/>
+      <w:r>
+        <w:t>,</w:t>
       </w:r>
     </w:p>
     <w:p>
       <w:r>
         <w:lastRenderedPageBreak/>
-        <w:t>genere text not null,</w:t>
-      </w:r>
-    </w:p>
-    <w:p>
-      <w:r>
-        <w:t>remake boolean not null,</w:t>
-      </w:r>
-    </w:p>
-    <w:p>
-      <w:r>
-        <w:t>primary key (titolo,sviluppatore)</w:t>
+        <w:t xml:space="preserve">genere text </w:t>
+      </w:r>
+      <w:proofErr w:type="spellStart"/>
+      <w:r>
+        <w:t>not</w:t>
+      </w:r>
+      <w:proofErr w:type="spellEnd"/>
+      <w:r>
+        <w:t xml:space="preserve"> </w:t>
+      </w:r>
+      <w:proofErr w:type="spellStart"/>
+      <w:r>
+        <w:t>null</w:t>
+      </w:r>
+      <w:proofErr w:type="spellEnd"/>
+      <w:r>
+        <w:t>,</w:t>
+      </w:r>
+    </w:p>
+    <w:p>
+      <w:r>
+        <w:t xml:space="preserve">remake </w:t>
+      </w:r>
+      <w:proofErr w:type="spellStart"/>
+      <w:r>
+        <w:t>boolean</w:t>
+      </w:r>
+      <w:proofErr w:type="spellEnd"/>
+      <w:r>
+        <w:t xml:space="preserve"> </w:t>
+      </w:r>
+      <w:proofErr w:type="spellStart"/>
+      <w:r>
+        <w:t>not</w:t>
+      </w:r>
+      <w:proofErr w:type="spellEnd"/>
+      <w:r>
+        <w:t xml:space="preserve"> </w:t>
+      </w:r>
+      <w:proofErr w:type="spellStart"/>
+      <w:r>
+        <w:t>null</w:t>
+      </w:r>
+      <w:proofErr w:type="spellEnd"/>
+      <w:r>
+        <w:t>,</w:t>
+      </w:r>
+    </w:p>
+    <w:p>
+      <w:proofErr w:type="spellStart"/>
+      <w:r>
+        <w:t>primary</w:t>
+      </w:r>
+      <w:proofErr w:type="spellEnd"/>
+      <w:r>
+        <w:t xml:space="preserve"> key (</w:t>
+      </w:r>
+      <w:proofErr w:type="spellStart"/>
+      <w:r>
+        <w:t>titolo,sviluppatore</w:t>
+      </w:r>
+      <w:proofErr w:type="spellEnd"/>
+      <w:r>
+        <w:t>)</w:t>
       </w:r>
     </w:p>
     <w:p>
@@ -170,52 +663,253 @@
     <w:p/>
     <w:p>
       <w:r>
-        <w:t>create table Sitrova (</w:t>
-      </w:r>
-    </w:p>
-    <w:p>
-      <w:r>
-        <w:t>IDstore int,</w:t>
-      </w:r>
-    </w:p>
-    <w:p>
-      <w:r>
-        <w:t>IDsettore int,</w:t>
-      </w:r>
-    </w:p>
-    <w:p>
-      <w:r>
-        <w:t>posizione text not null,</w:t>
-      </w:r>
-    </w:p>
-    <w:p>
-      <w:r>
-        <w:t>disponibilità boolean not null,</w:t>
-      </w:r>
-    </w:p>
-    <w:p>
-      <w:r>
-        <w:t>titolo varchar(100),</w:t>
-      </w:r>
-    </w:p>
-    <w:p>
-      <w:r>
-        <w:t>sviluppatore varchar(100) not null,</w:t>
-      </w:r>
-    </w:p>
-    <w:p>
-      <w:r>
-        <w:t>primary key (IDstore,IDsettore,settore,titolo,sviluppatore),</w:t>
-      </w:r>
-    </w:p>
-    <w:p>
-      <w:r>
-        <w:t>foreign key (IDstore, IDsettore) references Store(IDstore,IDsettore) on update cascade on delete no action,</w:t>
-      </w:r>
-    </w:p>
-    <w:p>
-      <w:r>
-        <w:t>foreign key (titolo,sviluppatore) references Videogioco(titolo,sviluppatore) on update cascade on delete no action</w:t>
+        <w:t xml:space="preserve">create </w:t>
+      </w:r>
+      <w:proofErr w:type="spellStart"/>
+      <w:r>
+        <w:t>table</w:t>
+      </w:r>
+      <w:proofErr w:type="spellEnd"/>
+      <w:r>
+        <w:t xml:space="preserve"> </w:t>
+      </w:r>
+      <w:proofErr w:type="spellStart"/>
+      <w:r>
+        <w:t>Sitrova</w:t>
+      </w:r>
+      <w:proofErr w:type="spellEnd"/>
+      <w:r>
+        <w:t xml:space="preserve"> (</w:t>
+      </w:r>
+    </w:p>
+    <w:p>
+      <w:proofErr w:type="spellStart"/>
+      <w:r>
+        <w:t>IDstore</w:t>
+      </w:r>
+      <w:proofErr w:type="spellEnd"/>
+      <w:r>
+        <w:t xml:space="preserve"> </w:t>
+      </w:r>
+      <w:proofErr w:type="spellStart"/>
+      <w:r>
+        <w:t>int</w:t>
+      </w:r>
+      <w:proofErr w:type="spellEnd"/>
+      <w:r>
+        <w:t>,</w:t>
+      </w:r>
+    </w:p>
+    <w:p>
+      <w:proofErr w:type="spellStart"/>
+      <w:r>
+        <w:t>IDsettore</w:t>
+      </w:r>
+      <w:proofErr w:type="spellEnd"/>
+      <w:r>
+        <w:t xml:space="preserve"> </w:t>
+      </w:r>
+      <w:proofErr w:type="spellStart"/>
+      <w:r>
+        <w:t>int</w:t>
+      </w:r>
+      <w:proofErr w:type="spellEnd"/>
+      <w:r>
+        <w:t>,</w:t>
+      </w:r>
+    </w:p>
+    <w:p>
+      <w:r>
+        <w:t xml:space="preserve">posizione text </w:t>
+      </w:r>
+      <w:proofErr w:type="spellStart"/>
+      <w:r>
+        <w:t>not</w:t>
+      </w:r>
+      <w:proofErr w:type="spellEnd"/>
+      <w:r>
+        <w:t xml:space="preserve"> </w:t>
+      </w:r>
+      <w:proofErr w:type="spellStart"/>
+      <w:r>
+        <w:t>null</w:t>
+      </w:r>
+      <w:proofErr w:type="spellEnd"/>
+      <w:r>
+        <w:t>,</w:t>
+      </w:r>
+    </w:p>
+    <w:p>
+      <w:r>
+        <w:t xml:space="preserve">disponibilità </w:t>
+      </w:r>
+      <w:proofErr w:type="spellStart"/>
+      <w:r>
+        <w:t>boolean</w:t>
+      </w:r>
+      <w:proofErr w:type="spellEnd"/>
+      <w:r>
+        <w:t xml:space="preserve"> </w:t>
+      </w:r>
+      <w:proofErr w:type="spellStart"/>
+      <w:r>
+        <w:t>not</w:t>
+      </w:r>
+      <w:proofErr w:type="spellEnd"/>
+      <w:r>
+        <w:t xml:space="preserve"> </w:t>
+      </w:r>
+      <w:proofErr w:type="spellStart"/>
+      <w:r>
+        <w:t>null</w:t>
+      </w:r>
+      <w:proofErr w:type="spellEnd"/>
+      <w:r>
+        <w:t>,</w:t>
+      </w:r>
+    </w:p>
+    <w:p>
+      <w:r>
+        <w:t xml:space="preserve">titolo </w:t>
+      </w:r>
+      <w:proofErr w:type="spellStart"/>
+      <w:r>
+        <w:t>varchar</w:t>
+      </w:r>
+      <w:proofErr w:type="spellEnd"/>
+      <w:r>
+        <w:t>(100),</w:t>
+      </w:r>
+    </w:p>
+    <w:p>
+      <w:r>
+        <w:t xml:space="preserve">sviluppatore </w:t>
+      </w:r>
+      <w:proofErr w:type="spellStart"/>
+      <w:r>
+        <w:t>varchar</w:t>
+      </w:r>
+      <w:proofErr w:type="spellEnd"/>
+      <w:r>
+        <w:t xml:space="preserve">(100) </w:t>
+      </w:r>
+      <w:proofErr w:type="spellStart"/>
+      <w:r>
+        <w:t>not</w:t>
+      </w:r>
+      <w:proofErr w:type="spellEnd"/>
+      <w:r>
+        <w:t xml:space="preserve"> </w:t>
+      </w:r>
+      <w:proofErr w:type="spellStart"/>
+      <w:r>
+        <w:t>null</w:t>
+      </w:r>
+      <w:proofErr w:type="spellEnd"/>
+      <w:r>
+        <w:t>,</w:t>
+      </w:r>
+    </w:p>
+    <w:p>
+      <w:proofErr w:type="spellStart"/>
+      <w:r>
+        <w:t>primary</w:t>
+      </w:r>
+      <w:proofErr w:type="spellEnd"/>
+      <w:r>
+        <w:t xml:space="preserve"> key (</w:t>
+      </w:r>
+      <w:proofErr w:type="spellStart"/>
+      <w:r>
+        <w:t>IDstore,IDsettore,settore,titolo,sviluppatore</w:t>
+      </w:r>
+      <w:proofErr w:type="spellEnd"/>
+      <w:r>
+        <w:t>),</w:t>
+      </w:r>
+    </w:p>
+    <w:p>
+      <w:proofErr w:type="spellStart"/>
+      <w:r>
+        <w:t>foreign</w:t>
+      </w:r>
+      <w:proofErr w:type="spellEnd"/>
+      <w:r>
+        <w:t xml:space="preserve"> key (</w:t>
+      </w:r>
+      <w:proofErr w:type="spellStart"/>
+      <w:r>
+        <w:t>IDstore</w:t>
+      </w:r>
+      <w:proofErr w:type="spellEnd"/>
+      <w:r>
+        <w:t xml:space="preserve">) </w:t>
+      </w:r>
+      <w:proofErr w:type="spellStart"/>
+      <w:r>
+        <w:t>references</w:t>
+      </w:r>
+      <w:proofErr w:type="spellEnd"/>
+      <w:r>
+        <w:t xml:space="preserve"> Store(</w:t>
+      </w:r>
+      <w:proofErr w:type="spellStart"/>
+      <w:r>
+        <w:t>IDstore</w:t>
+      </w:r>
+      <w:proofErr w:type="spellEnd"/>
+      <w:r>
+        <w:t xml:space="preserve">) on update </w:t>
+      </w:r>
+      <w:proofErr w:type="spellStart"/>
+      <w:r>
+        <w:t>cascade</w:t>
+      </w:r>
+      <w:proofErr w:type="spellEnd"/>
+      <w:r>
+        <w:t xml:space="preserve"> on delete no action,</w:t>
+      </w:r>
+    </w:p>
+    <w:p>
+      <w:proofErr w:type="spellStart"/>
+      <w:r>
+        <w:t>foreign</w:t>
+      </w:r>
+      <w:proofErr w:type="spellEnd"/>
+      <w:r>
+        <w:t xml:space="preserve"> key (</w:t>
+      </w:r>
+      <w:proofErr w:type="spellStart"/>
+      <w:r>
+        <w:t>titolo,sviluppatore</w:t>
+      </w:r>
+      <w:proofErr w:type="spellEnd"/>
+      <w:r>
+        <w:t xml:space="preserve">) </w:t>
+      </w:r>
+      <w:proofErr w:type="spellStart"/>
+      <w:r>
+        <w:t>references</w:t>
+      </w:r>
+      <w:proofErr w:type="spellEnd"/>
+      <w:r>
+        <w:t xml:space="preserve"> Videogioco(</w:t>
+      </w:r>
+      <w:proofErr w:type="spellStart"/>
+      <w:r>
+        <w:t>titolo,sviluppatore</w:t>
+      </w:r>
+      <w:proofErr w:type="spellEnd"/>
+      <w:r>
+        <w:t xml:space="preserve">) on update </w:t>
+      </w:r>
+      <w:proofErr w:type="spellStart"/>
+      <w:r>
+        <w:t>cascade</w:t>
+      </w:r>
+      <w:proofErr w:type="spellEnd"/>
+      <w:r>
+        <w:t xml:space="preserve"> on delete no action</w:t>
       </w:r>
     </w:p>
     <w:p>

</xml_diff>